<commit_message>
Ordena casos de uso
</commit_message>
<xml_diff>
--- a/docs/Requisitos.DOCX
+++ b/docs/Requisitos.DOCX
@@ -1227,18 +1227,7 @@
           <w:sz w:val="24"/>
           <w:szCs w:val="24"/>
         </w:rPr>
-        <w:t xml:space="preserve"> </w:t>
-      </w:r>
-      <w:r>
-        <w:rPr>
-          <w:rStyle w:val="normaltextrun"/>
-          <w:rFonts w:cstheme="minorHAnsi"/>
-          <w:b/>
-          <w:bCs/>
-          <w:sz w:val="24"/>
-          <w:szCs w:val="24"/>
-        </w:rPr>
-        <w:t>-</w:t>
+        <w:t xml:space="preserve"> -</w:t>
       </w:r>
       <w:r>
         <w:rPr>
@@ -1407,17 +1396,7 @@
           <w:sz w:val="24"/>
           <w:szCs w:val="24"/>
         </w:rPr>
-        <w:t>1</w:t>
-      </w:r>
-      <w:r>
-        <w:rPr>
-          <w:rFonts w:cstheme="minorHAnsi"/>
-          <w:b/>
-          <w:bCs/>
-          <w:sz w:val="24"/>
-          <w:szCs w:val="24"/>
-        </w:rPr>
-        <w:t>1</w:t>
+        <w:t>11</w:t>
       </w:r>
       <w:r>
         <w:rPr>
@@ -1435,15 +1414,7 @@
           <w:sz w:val="24"/>
           <w:szCs w:val="24"/>
         </w:rPr>
-        <w:t xml:space="preserve"> Uma parcela </w:t>
-      </w:r>
-      <w:r>
-        <w:rPr>
-          <w:rFonts w:cstheme="minorHAnsi"/>
-          <w:sz w:val="24"/>
-          <w:szCs w:val="24"/>
-        </w:rPr>
-        <w:t>só muda para o Status Paga</w:t>
+        <w:t xml:space="preserve"> Uma parcela só muda para o Status Paga</w:t>
       </w:r>
       <w:r>
         <w:rPr>
@@ -1946,16 +1917,7 @@
           <w:sz w:val="24"/>
           <w:szCs w:val="24"/>
         </w:rPr>
-        <w:t xml:space="preserve">Cancelar solicitação de </w:t>
-      </w:r>
-      <w:r>
-        <w:rPr>
-          <w:b/>
-          <w:bCs/>
-          <w:sz w:val="24"/>
-          <w:szCs w:val="24"/>
-        </w:rPr>
-        <w:t>empréstimo</w:t>
+        <w:t>Cancelar solicitação de empréstimo</w:t>
       </w:r>
     </w:p>
     <w:p>
@@ -2072,47 +2034,56 @@
           <w:sz w:val="24"/>
           <w:szCs w:val="24"/>
         </w:rPr>
-        <w:t>Cancelar</w:t>
-      </w:r>
-      <w:r>
-        <w:rPr>
-          <w:b/>
-          <w:bCs/>
-          <w:sz w:val="24"/>
-          <w:szCs w:val="24"/>
-        </w:rPr>
-        <w:t xml:space="preserve"> proposta de empréstimo</w:t>
-      </w:r>
-    </w:p>
-    <w:p>
-      <w:pPr>
-        <w:jc w:val="both"/>
-        <w:rPr>
-          <w:b/>
-          <w:bCs/>
-          <w:sz w:val="24"/>
-          <w:szCs w:val="24"/>
-        </w:rPr>
-      </w:pPr>
-    </w:p>
-    <w:p>
-      <w:pPr>
-        <w:jc w:val="both"/>
-        <w:rPr>
-          <w:b/>
-          <w:bCs/>
-          <w:sz w:val="24"/>
-          <w:szCs w:val="24"/>
-        </w:rPr>
-      </w:pPr>
-      <w:r>
-        <w:rPr>
-          <w:b/>
-          <w:bCs/>
-          <w:sz w:val="24"/>
-          <w:szCs w:val="24"/>
-        </w:rPr>
-        <w:t xml:space="preserve">CDU07 – </w:t>
+        <w:t>Cancelar proposta de empréstimo</w:t>
+      </w:r>
+    </w:p>
+    <w:p>
+      <w:pPr>
+        <w:jc w:val="both"/>
+        <w:rPr>
+          <w:b/>
+          <w:bCs/>
+          <w:sz w:val="24"/>
+          <w:szCs w:val="24"/>
+        </w:rPr>
+      </w:pPr>
+    </w:p>
+    <w:p>
+      <w:pPr>
+        <w:jc w:val="both"/>
+        <w:rPr>
+          <w:b/>
+          <w:bCs/>
+          <w:sz w:val="24"/>
+          <w:szCs w:val="24"/>
+        </w:rPr>
+      </w:pPr>
+      <w:r>
+        <w:rPr>
+          <w:b/>
+          <w:bCs/>
+          <w:sz w:val="24"/>
+          <w:szCs w:val="24"/>
+        </w:rPr>
+        <w:t>CDU0</w:t>
+      </w:r>
+      <w:r>
+        <w:rPr>
+          <w:b/>
+          <w:bCs/>
+          <w:sz w:val="24"/>
+          <w:szCs w:val="24"/>
+        </w:rPr>
+        <w:t>9</w:t>
+      </w:r>
+      <w:r>
+        <w:rPr>
+          <w:b/>
+          <w:bCs/>
+          <w:sz w:val="24"/>
+          <w:szCs w:val="24"/>
+        </w:rPr>
+        <w:t xml:space="preserve"> – </w:t>
       </w:r>
       <w:r>
         <w:rPr>
@@ -2152,56 +2123,83 @@
           <w:sz w:val="24"/>
           <w:szCs w:val="24"/>
         </w:rPr>
-        <w:t xml:space="preserve">CDU08 – </w:t>
-      </w:r>
-      <w:r>
-        <w:rPr>
-          <w:b/>
-          <w:bCs/>
-          <w:sz w:val="24"/>
-          <w:szCs w:val="24"/>
-        </w:rPr>
-        <w:t>Recusar</w:t>
-      </w:r>
-      <w:r>
-        <w:rPr>
-          <w:b/>
-          <w:bCs/>
-          <w:sz w:val="24"/>
-          <w:szCs w:val="24"/>
-        </w:rPr>
-        <w:t xml:space="preserve"> proposta de empréstimo</w:t>
-      </w:r>
-    </w:p>
-    <w:p>
-      <w:pPr>
-        <w:jc w:val="both"/>
-        <w:rPr>
-          <w:b/>
-          <w:bCs/>
-          <w:sz w:val="24"/>
-          <w:szCs w:val="24"/>
-        </w:rPr>
-      </w:pPr>
-    </w:p>
-    <w:p>
-      <w:pPr>
-        <w:jc w:val="both"/>
-        <w:rPr>
-          <w:b/>
-          <w:bCs/>
-          <w:sz w:val="24"/>
-          <w:szCs w:val="24"/>
-        </w:rPr>
-      </w:pPr>
-      <w:r>
-        <w:rPr>
-          <w:b/>
-          <w:bCs/>
-          <w:sz w:val="24"/>
-          <w:szCs w:val="24"/>
-        </w:rPr>
-        <w:t xml:space="preserve">CDU08 – </w:t>
+        <w:t>CDU</w:t>
+      </w:r>
+      <w:r>
+        <w:rPr>
+          <w:b/>
+          <w:bCs/>
+          <w:sz w:val="24"/>
+          <w:szCs w:val="24"/>
+        </w:rPr>
+        <w:t>10</w:t>
+      </w:r>
+      <w:r>
+        <w:rPr>
+          <w:b/>
+          <w:bCs/>
+          <w:sz w:val="24"/>
+          <w:szCs w:val="24"/>
+        </w:rPr>
+        <w:t xml:space="preserve"> – </w:t>
+      </w:r>
+      <w:r>
+        <w:rPr>
+          <w:b/>
+          <w:bCs/>
+          <w:sz w:val="24"/>
+          <w:szCs w:val="24"/>
+        </w:rPr>
+        <w:t>Recusar proposta de empréstimo</w:t>
+      </w:r>
+    </w:p>
+    <w:p>
+      <w:pPr>
+        <w:jc w:val="both"/>
+        <w:rPr>
+          <w:b/>
+          <w:bCs/>
+          <w:sz w:val="24"/>
+          <w:szCs w:val="24"/>
+        </w:rPr>
+      </w:pPr>
+    </w:p>
+    <w:p>
+      <w:pPr>
+        <w:jc w:val="both"/>
+        <w:rPr>
+          <w:b/>
+          <w:bCs/>
+          <w:sz w:val="24"/>
+          <w:szCs w:val="24"/>
+        </w:rPr>
+      </w:pPr>
+      <w:r>
+        <w:rPr>
+          <w:b/>
+          <w:bCs/>
+          <w:sz w:val="24"/>
+          <w:szCs w:val="24"/>
+        </w:rPr>
+        <w:t>CDU</w:t>
+      </w:r>
+      <w:r>
+        <w:rPr>
+          <w:b/>
+          <w:bCs/>
+          <w:sz w:val="24"/>
+          <w:szCs w:val="24"/>
+        </w:rPr>
+        <w:t xml:space="preserve">11 </w:t>
+      </w:r>
+      <w:r>
+        <w:rPr>
+          <w:b/>
+          <w:bCs/>
+          <w:sz w:val="24"/>
+          <w:szCs w:val="24"/>
+        </w:rPr>
+        <w:t xml:space="preserve">– </w:t>
       </w:r>
       <w:r>
         <w:rPr>
@@ -2241,7 +2239,25 @@
           <w:sz w:val="24"/>
           <w:szCs w:val="24"/>
         </w:rPr>
-        <w:t xml:space="preserve">CDU08 – </w:t>
+        <w:t>CDU</w:t>
+      </w:r>
+      <w:r>
+        <w:rPr>
+          <w:b/>
+          <w:bCs/>
+          <w:sz w:val="24"/>
+          <w:szCs w:val="24"/>
+        </w:rPr>
+        <w:t>12</w:t>
+      </w:r>
+      <w:r>
+        <w:rPr>
+          <w:b/>
+          <w:bCs/>
+          <w:sz w:val="24"/>
+          <w:szCs w:val="24"/>
+        </w:rPr>
+        <w:t xml:space="preserve"> – </w:t>
       </w:r>
       <w:r>
         <w:rPr>
@@ -2281,7 +2297,25 @@
           <w:sz w:val="24"/>
           <w:szCs w:val="24"/>
         </w:rPr>
-        <w:t xml:space="preserve">CDU08 – </w:t>
+        <w:t>CDU</w:t>
+      </w:r>
+      <w:r>
+        <w:rPr>
+          <w:b/>
+          <w:bCs/>
+          <w:sz w:val="24"/>
+          <w:szCs w:val="24"/>
+        </w:rPr>
+        <w:t>13</w:t>
+      </w:r>
+      <w:r>
+        <w:rPr>
+          <w:b/>
+          <w:bCs/>
+          <w:sz w:val="24"/>
+          <w:szCs w:val="24"/>
+        </w:rPr>
+        <w:t xml:space="preserve"> – </w:t>
       </w:r>
       <w:r>
         <w:rPr>
@@ -2339,56 +2373,83 @@
           <w:sz w:val="24"/>
           <w:szCs w:val="24"/>
         </w:rPr>
-        <w:t xml:space="preserve">CDU08 – </w:t>
-      </w:r>
-      <w:r>
-        <w:rPr>
-          <w:b/>
-          <w:bCs/>
-          <w:sz w:val="24"/>
-          <w:szCs w:val="24"/>
-        </w:rPr>
-        <w:t>Aprovar</w:t>
-      </w:r>
-      <w:r>
-        <w:rPr>
-          <w:b/>
-          <w:bCs/>
-          <w:sz w:val="24"/>
-          <w:szCs w:val="24"/>
-        </w:rPr>
-        <w:t xml:space="preserve"> comprovante de transferência</w:t>
-      </w:r>
-    </w:p>
-    <w:p>
-      <w:pPr>
-        <w:jc w:val="both"/>
-        <w:rPr>
-          <w:b/>
-          <w:bCs/>
-          <w:sz w:val="24"/>
-          <w:szCs w:val="24"/>
-        </w:rPr>
-      </w:pPr>
-    </w:p>
-    <w:p>
-      <w:pPr>
-        <w:jc w:val="both"/>
-        <w:rPr>
-          <w:b/>
-          <w:bCs/>
-          <w:sz w:val="24"/>
-          <w:szCs w:val="24"/>
-        </w:rPr>
-      </w:pPr>
-      <w:r>
-        <w:rPr>
-          <w:b/>
-          <w:bCs/>
-          <w:sz w:val="24"/>
-          <w:szCs w:val="24"/>
-        </w:rPr>
-        <w:t xml:space="preserve">CDU08 – </w:t>
+        <w:t>CDU</w:t>
+      </w:r>
+      <w:r>
+        <w:rPr>
+          <w:b/>
+          <w:bCs/>
+          <w:sz w:val="24"/>
+          <w:szCs w:val="24"/>
+        </w:rPr>
+        <w:t>14</w:t>
+      </w:r>
+      <w:r>
+        <w:rPr>
+          <w:b/>
+          <w:bCs/>
+          <w:sz w:val="24"/>
+          <w:szCs w:val="24"/>
+        </w:rPr>
+        <w:t xml:space="preserve"> – </w:t>
+      </w:r>
+      <w:r>
+        <w:rPr>
+          <w:b/>
+          <w:bCs/>
+          <w:sz w:val="24"/>
+          <w:szCs w:val="24"/>
+        </w:rPr>
+        <w:t>Aprovar comprovante de transferência</w:t>
+      </w:r>
+    </w:p>
+    <w:p>
+      <w:pPr>
+        <w:jc w:val="both"/>
+        <w:rPr>
+          <w:b/>
+          <w:bCs/>
+          <w:sz w:val="24"/>
+          <w:szCs w:val="24"/>
+        </w:rPr>
+      </w:pPr>
+    </w:p>
+    <w:p>
+      <w:pPr>
+        <w:jc w:val="both"/>
+        <w:rPr>
+          <w:b/>
+          <w:bCs/>
+          <w:sz w:val="24"/>
+          <w:szCs w:val="24"/>
+        </w:rPr>
+      </w:pPr>
+      <w:r>
+        <w:rPr>
+          <w:b/>
+          <w:bCs/>
+          <w:sz w:val="24"/>
+          <w:szCs w:val="24"/>
+        </w:rPr>
+        <w:t>CDU</w:t>
+      </w:r>
+      <w:r>
+        <w:rPr>
+          <w:b/>
+          <w:bCs/>
+          <w:sz w:val="24"/>
+          <w:szCs w:val="24"/>
+        </w:rPr>
+        <w:t>15</w:t>
+      </w:r>
+      <w:r>
+        <w:rPr>
+          <w:b/>
+          <w:bCs/>
+          <w:sz w:val="24"/>
+          <w:szCs w:val="24"/>
+        </w:rPr>
+        <w:t xml:space="preserve"> – </w:t>
       </w:r>
       <w:r>
         <w:rPr>
@@ -2428,65 +2489,7 @@
           <w:sz w:val="24"/>
           <w:szCs w:val="24"/>
         </w:rPr>
-        <w:t xml:space="preserve">CDU08 – </w:t>
-      </w:r>
-      <w:r>
-        <w:rPr>
-          <w:b/>
-          <w:bCs/>
-          <w:sz w:val="24"/>
-          <w:szCs w:val="24"/>
-        </w:rPr>
-        <w:t>Aprovar</w:t>
-      </w:r>
-      <w:r>
-        <w:rPr>
-          <w:b/>
-          <w:bCs/>
-          <w:sz w:val="24"/>
-          <w:szCs w:val="24"/>
-        </w:rPr>
-        <w:t xml:space="preserve"> pagamento de parcela</w:t>
-      </w:r>
-    </w:p>
-    <w:p>
-      <w:pPr>
-        <w:jc w:val="both"/>
-        <w:rPr>
-          <w:b/>
-          <w:bCs/>
-          <w:sz w:val="24"/>
-          <w:szCs w:val="24"/>
-        </w:rPr>
-      </w:pPr>
-    </w:p>
-    <w:p>
-      <w:pPr>
-        <w:jc w:val="both"/>
-        <w:rPr>
-          <w:b/>
-          <w:bCs/>
-          <w:sz w:val="24"/>
-          <w:szCs w:val="24"/>
-        </w:rPr>
-      </w:pPr>
-      <w:r>
-        <w:rPr>
-          <w:b/>
-          <w:bCs/>
-          <w:sz w:val="24"/>
-          <w:szCs w:val="24"/>
-        </w:rPr>
-        <w:t xml:space="preserve">CDU08 – </w:t>
-      </w:r>
-      <w:r>
-        <w:rPr>
-          <w:b/>
-          <w:bCs/>
-          <w:sz w:val="24"/>
-          <w:szCs w:val="24"/>
-        </w:rPr>
-        <w:t>Reprovar</w:t>
+        <w:t>CDU</w:t>
       </w:r>
       <w:bookmarkStart w:id="0" w:name="_GoBack"/>
       <w:bookmarkEnd w:id="0"/>
@@ -2497,7 +2500,83 @@
           <w:sz w:val="24"/>
           <w:szCs w:val="24"/>
         </w:rPr>
-        <w:t xml:space="preserve"> pagamento de parcela</w:t>
+        <w:t>16</w:t>
+      </w:r>
+      <w:r>
+        <w:rPr>
+          <w:b/>
+          <w:bCs/>
+          <w:sz w:val="24"/>
+          <w:szCs w:val="24"/>
+        </w:rPr>
+        <w:t xml:space="preserve"> – </w:t>
+      </w:r>
+      <w:r>
+        <w:rPr>
+          <w:b/>
+          <w:bCs/>
+          <w:sz w:val="24"/>
+          <w:szCs w:val="24"/>
+        </w:rPr>
+        <w:t>Aprovar pagamento de parcela</w:t>
+      </w:r>
+    </w:p>
+    <w:p>
+      <w:pPr>
+        <w:jc w:val="both"/>
+        <w:rPr>
+          <w:b/>
+          <w:bCs/>
+          <w:sz w:val="24"/>
+          <w:szCs w:val="24"/>
+        </w:rPr>
+      </w:pPr>
+    </w:p>
+    <w:p>
+      <w:pPr>
+        <w:jc w:val="both"/>
+        <w:rPr>
+          <w:b/>
+          <w:bCs/>
+          <w:sz w:val="24"/>
+          <w:szCs w:val="24"/>
+        </w:rPr>
+      </w:pPr>
+      <w:r>
+        <w:rPr>
+          <w:b/>
+          <w:bCs/>
+          <w:sz w:val="24"/>
+          <w:szCs w:val="24"/>
+        </w:rPr>
+        <w:t>CDU</w:t>
+      </w:r>
+      <w:r>
+        <w:rPr>
+          <w:b/>
+          <w:bCs/>
+          <w:sz w:val="24"/>
+          <w:szCs w:val="24"/>
+        </w:rPr>
+        <w:t>17</w:t>
+      </w:r>
+      <w:r>
+        <w:rPr>
+          <w:b/>
+          <w:bCs/>
+          <w:sz w:val="24"/>
+          <w:szCs w:val="24"/>
+        </w:rPr>
+        <w:t xml:space="preserve"> – </w:t>
+      </w:r>
+      <w:r>
+        <w:rPr>
+          <w:b/>
+          <w:bCs/>
+          <w:sz w:val="24"/>
+          <w:szCs w:val="24"/>
+        </w:rPr>
+        <w:t>Reprovar pagamento de parcela</w:t>
       </w:r>
     </w:p>
     <w:p>

</xml_diff>